<commit_message>
add web camera handling
</commit_message>
<xml_diff>
--- a/report.docx
+++ b/report.docx
@@ -76,6 +76,39 @@
           <w:lang w:val="en-US"/>
         </w:rPr>
       </w:pPr>
+      <w:r>
+        <w:rPr>
+          <w:lang w:val="en-US"/>
+        </w:rPr>
+        <w:t>OpenCV library</w:t>
+      </w:r>
+    </w:p>
+    <w:p>
+      <w:pPr>
+        <w:rPr>
+          <w:lang w:val="en-US"/>
+        </w:rPr>
+      </w:pPr>
+      <w:r>
+        <w:rPr>
+          <w:lang w:val="en-US"/>
+        </w:rPr>
+        <w:t xml:space="preserve">Two basic libraries are used in this work to create computer-vision script: </w:t>
+      </w:r>
+      <w:proofErr w:type="spellStart"/>
+      <w:r>
+        <w:rPr>
+          <w:lang w:val="en-US"/>
+        </w:rPr>
+        <w:t>NumPy</w:t>
+      </w:r>
+      <w:proofErr w:type="spellEnd"/>
+      <w:r>
+        <w:rPr>
+          <w:lang w:val="en-US"/>
+        </w:rPr>
+        <w:t xml:space="preserve"> and </w:t>
+      </w:r>
       <w:proofErr w:type="spellStart"/>
       <w:r>
         <w:rPr>
@@ -88,26 +121,274 @@
         <w:rPr>
           <w:lang w:val="en-US"/>
         </w:rPr>
-        <w:t xml:space="preserve"> library</w:t>
-      </w:r>
-    </w:p>
-    <w:p>
-      <w:pPr>
-        <w:rPr>
-          <w:lang w:val="en-US"/>
-        </w:rPr>
-      </w:pPr>
-    </w:p>
-    <w:p>
-      <w:pPr>
-        <w:rPr>
-          <w:lang w:val="en-US"/>
-        </w:rPr>
-      </w:pPr>
-      <w:r>
-        <w:rPr>
-          <w:lang w:val="en-US"/>
-        </w:rPr>
+        <w:t>.</w:t>
+      </w:r>
+    </w:p>
+    <w:p>
+      <w:pPr>
+        <w:rPr>
+          <w:lang w:val="en-US"/>
+        </w:rPr>
+      </w:pPr>
+      <w:proofErr w:type="spellStart"/>
+      <w:r>
+        <w:rPr>
+          <w:b/>
+          <w:lang w:val="en-US"/>
+        </w:rPr>
+        <w:t>NumPy</w:t>
+      </w:r>
+      <w:proofErr w:type="spellEnd"/>
+      <w:r>
+        <w:rPr>
+          <w:lang w:val="en-US"/>
+        </w:rPr>
+        <w:t xml:space="preserve"> is the fundamental package for scientific computing in Python. It is a Python library that provides a multidimensional array object, various derived objects (such as masked arrays and matrices), and an assortment of routines for fast operations on arrays, including mathematical, logical, shape manipulation, sorting, selecting, I/O, discrete Fourier transforms, basic linear algebra, basic statistical operations, random simulation and much more.</w:t>
+      </w:r>
+    </w:p>
+    <w:p>
+      <w:pPr>
+        <w:rPr>
+          <w:lang w:val="en-US"/>
+        </w:rPr>
+      </w:pPr>
+      <w:proofErr w:type="spellStart"/>
+      <w:r>
+        <w:rPr>
+          <w:b/>
+          <w:lang w:val="en-US"/>
+        </w:rPr>
+        <w:t>OpenCV</w:t>
+      </w:r>
+      <w:proofErr w:type="spellEnd"/>
+      <w:r>
+        <w:rPr>
+          <w:lang w:val="en-US"/>
+        </w:rPr>
+        <w:t xml:space="preserve"> (Open Source Computer Vision Library) is an open-source library that includes several hundreds of computer vision algorithms. Originally developed by Intel. The library is cross-platform and free for use under the open-source Apache 2 License. Starting with 2011, </w:t>
+      </w:r>
+      <w:proofErr w:type="spellStart"/>
+      <w:r>
+        <w:rPr>
+          <w:lang w:val="en-US"/>
+        </w:rPr>
+        <w:t>OpenCV</w:t>
+      </w:r>
+      <w:proofErr w:type="spellEnd"/>
+      <w:r>
+        <w:rPr>
+          <w:lang w:val="en-US"/>
+        </w:rPr>
+        <w:t xml:space="preserve"> features GPU acceleration for rea</w:t>
+      </w:r>
+      <w:r>
+        <w:rPr>
+          <w:lang w:val="en-US"/>
+        </w:rPr>
+        <w:t>l-time operations.</w:t>
+      </w:r>
+    </w:p>
+    <w:p>
+      <w:pPr>
+        <w:rPr>
+          <w:shd w:val="clear" w:color="auto" w:fill="FFFFFF"/>
+          <w:lang w:val="en-US"/>
+        </w:rPr>
+      </w:pPr>
+      <w:proofErr w:type="spellStart"/>
+      <w:r>
+        <w:rPr>
+          <w:b/>
+          <w:shd w:val="clear" w:color="auto" w:fill="FFFFFF"/>
+          <w:lang w:val="en-US"/>
+        </w:rPr>
+        <w:t>IMutils</w:t>
+      </w:r>
+      <w:proofErr w:type="spellEnd"/>
+      <w:r>
+        <w:rPr>
+          <w:shd w:val="clear" w:color="auto" w:fill="FFFFFF"/>
+          <w:lang w:val="en-US"/>
+        </w:rPr>
+        <w:t xml:space="preserve"> </w:t>
+      </w:r>
+      <w:r>
+        <w:rPr>
+          <w:shd w:val="clear" w:color="auto" w:fill="FFFFFF"/>
+          <w:lang w:val="en-US"/>
+        </w:rPr>
+        <w:t xml:space="preserve">is also required </w:t>
+      </w:r>
+      <w:r>
+        <w:rPr>
+          <w:shd w:val="clear" w:color="auto" w:fill="FFFFFF"/>
+          <w:lang w:val="en-US"/>
+        </w:rPr>
+        <w:t xml:space="preserve">to make basic image processing functions such as translation, rotation, resizing, </w:t>
+      </w:r>
+      <w:proofErr w:type="spellStart"/>
+      <w:r>
+        <w:rPr>
+          <w:shd w:val="clear" w:color="auto" w:fill="FFFFFF"/>
+          <w:lang w:val="en-US"/>
+        </w:rPr>
+        <w:t>skeletonization</w:t>
+      </w:r>
+      <w:proofErr w:type="spellEnd"/>
+      <w:r>
+        <w:rPr>
+          <w:shd w:val="clear" w:color="auto" w:fill="FFFFFF"/>
+          <w:lang w:val="en-US"/>
+        </w:rPr>
+        <w:t xml:space="preserve">, displaying </w:t>
+      </w:r>
+      <w:proofErr w:type="spellStart"/>
+      <w:r>
+        <w:rPr>
+          <w:shd w:val="clear" w:color="auto" w:fill="FFFFFF"/>
+          <w:lang w:val="en-US"/>
+        </w:rPr>
+        <w:t>Matplotlib</w:t>
+      </w:r>
+      <w:proofErr w:type="spellEnd"/>
+      <w:r>
+        <w:rPr>
+          <w:shd w:val="clear" w:color="auto" w:fill="FFFFFF"/>
+          <w:lang w:val="en-US"/>
+        </w:rPr>
+        <w:t xml:space="preserve"> images, so</w:t>
+      </w:r>
+      <w:r>
+        <w:rPr>
+          <w:shd w:val="clear" w:color="auto" w:fill="FFFFFF"/>
+          <w:lang w:val="en-US"/>
+        </w:rPr>
+        <w:t>rting contours, detecting edges</w:t>
+      </w:r>
+      <w:r>
+        <w:rPr>
+          <w:shd w:val="clear" w:color="auto" w:fill="FFFFFF"/>
+          <w:lang w:val="en-US"/>
+        </w:rPr>
+        <w:t xml:space="preserve"> </w:t>
+      </w:r>
+      <w:r>
+        <w:rPr>
+          <w:shd w:val="clear" w:color="auto" w:fill="FFFFFF"/>
+          <w:lang w:val="en-US"/>
+        </w:rPr>
+        <w:t>etc.</w:t>
+      </w:r>
+    </w:p>
+    <w:p>
+      <w:pPr>
+        <w:rPr>
+          <w:shd w:val="clear" w:color="auto" w:fill="FFFFFF"/>
+          <w:lang w:val="en-US"/>
+        </w:rPr>
+      </w:pPr>
+    </w:p>
+    <w:p>
+      <w:pPr>
+        <w:rPr>
+          <w:shd w:val="clear" w:color="auto" w:fill="FFFFFF"/>
+          <w:lang w:val="en-US"/>
+        </w:rPr>
+      </w:pPr>
+      <w:r>
+        <w:rPr>
+          <w:shd w:val="clear" w:color="auto" w:fill="FFFFFF"/>
+          <w:lang w:val="en-US"/>
+        </w:rPr>
+        <w:t>All needed packages are installed with pip manager:</w:t>
+      </w:r>
+    </w:p>
+    <w:p>
+      <w:pPr>
+        <w:pStyle w:val="a4"/>
+      </w:pPr>
+      <w:r>
+        <w:t xml:space="preserve">pip install </w:t>
+      </w:r>
+      <w:proofErr w:type="spellStart"/>
+      <w:r>
+        <w:t>numpy</w:t>
+      </w:r>
+      <w:proofErr w:type="spellEnd"/>
+    </w:p>
+    <w:p>
+      <w:pPr>
+        <w:pStyle w:val="a4"/>
+      </w:pPr>
+      <w:r>
+        <w:t xml:space="preserve">pip install </w:t>
+      </w:r>
+      <w:proofErr w:type="spellStart"/>
+      <w:r>
+        <w:t>opencv</w:t>
+      </w:r>
+      <w:proofErr w:type="spellEnd"/>
+      <w:r>
+        <w:t>-python</w:t>
+      </w:r>
+    </w:p>
+    <w:p>
+      <w:pPr>
+        <w:pStyle w:val="a4"/>
+      </w:pPr>
+      <w:r>
+        <w:t xml:space="preserve">pip install </w:t>
+      </w:r>
+      <w:proofErr w:type="spellStart"/>
+      <w:r>
+        <w:t>imutils</w:t>
+      </w:r>
+      <w:proofErr w:type="spellEnd"/>
+    </w:p>
+    <w:p>
+      <w:pPr>
+        <w:rPr>
+          <w:lang w:val="en-US"/>
+        </w:rPr>
+      </w:pPr>
+    </w:p>
+    <w:p>
+      <w:pPr>
+        <w:rPr>
+          <w:lang w:val="en-US"/>
+        </w:rPr>
+      </w:pPr>
+    </w:p>
+    <w:p>
+      <w:pPr>
+        <w:jc w:val="left"/>
+        <w:rPr>
+          <w:rFonts w:eastAsiaTheme="majorEastAsia" w:cstheme="majorBidi"/>
+          <w:b/>
+          <w:color w:val="1F4D78" w:themeColor="accent1" w:themeShade="7F"/>
+          <w:szCs w:val="24"/>
+          <w:lang w:val="en-US"/>
+        </w:rPr>
+      </w:pPr>
+      <w:r>
+        <w:rPr>
+          <w:lang w:val="en-US"/>
+        </w:rPr>
+        <w:br w:type="page"/>
+      </w:r>
+    </w:p>
+    <w:p>
+      <w:pPr>
+        <w:pStyle w:val="3"/>
+        <w:rPr>
+          <w:lang w:val="en-US"/>
+        </w:rPr>
+      </w:pPr>
+      <w:r>
+        <w:rPr>
+          <w:lang w:val="en-US"/>
+        </w:rPr>
+        <w:lastRenderedPageBreak/>
         <w:t>Task 1:</w:t>
       </w:r>
     </w:p>
@@ -376,296 +657,248 @@
     </w:p>
     <w:p>
       <w:pPr>
-        <w:rPr>
-          <w:lang w:val="en-US"/>
-        </w:rPr>
-      </w:pPr>
-      <w:r>
-        <w:rPr>
-          <w:lang w:val="en-US"/>
-        </w:rPr>
-        <w:t xml:space="preserve">We are going to use two basic libraries to create computer-vision script: </w:t>
-      </w:r>
-      <w:proofErr w:type="spellStart"/>
-      <w:r>
-        <w:rPr>
-          <w:lang w:val="en-US"/>
-        </w:rPr>
-        <w:t>NumPy</w:t>
-      </w:r>
-      <w:proofErr w:type="spellEnd"/>
-      <w:r>
-        <w:rPr>
-          <w:lang w:val="en-US"/>
-        </w:rPr>
-        <w:t xml:space="preserve"> and </w:t>
-      </w:r>
-      <w:proofErr w:type="spellStart"/>
-      <w:r>
-        <w:rPr>
-          <w:lang w:val="en-US"/>
-        </w:rPr>
-        <w:t>OpenCV</w:t>
-      </w:r>
-      <w:proofErr w:type="spellEnd"/>
-      <w:r>
-        <w:rPr>
-          <w:lang w:val="en-US"/>
-        </w:rPr>
-        <w:t>.</w:t>
-      </w:r>
-    </w:p>
-    <w:p>
-      <w:pPr>
-        <w:rPr>
-          <w:lang w:val="en-US"/>
-        </w:rPr>
-      </w:pPr>
-      <w:proofErr w:type="spellStart"/>
-      <w:r>
-        <w:rPr>
-          <w:b/>
-          <w:lang w:val="en-US"/>
-        </w:rPr>
-        <w:t>NumPy</w:t>
-      </w:r>
-      <w:proofErr w:type="spellEnd"/>
-      <w:r>
-        <w:rPr>
-          <w:lang w:val="en-US"/>
-        </w:rPr>
-        <w:t xml:space="preserve"> is the fundamental package for scientific computing in Python. It is a Python library that provides a multidimensional array object, various derived objects (such as masked arrays and matrices), and an assortment of routines for fast operations on arrays, including mathematical, logical, shape manipulation, sorting, selecting, I/O, discrete Fourier transforms, basic linear algebra, basic statistical operations, random simulation and much more.</w:t>
-      </w:r>
-    </w:p>
-    <w:p>
-      <w:pPr>
-        <w:rPr>
-          <w:lang w:val="en-US"/>
-        </w:rPr>
-      </w:pPr>
-      <w:proofErr w:type="spellStart"/>
-      <w:r>
-        <w:rPr>
-          <w:b/>
-          <w:lang w:val="en-US"/>
-        </w:rPr>
-        <w:t>OpenCV</w:t>
-      </w:r>
-      <w:proofErr w:type="spellEnd"/>
-      <w:r>
-        <w:rPr>
-          <w:lang w:val="en-US"/>
-        </w:rPr>
-        <w:t xml:space="preserve"> (Open Source Computer Vision Library) is an open-source library that includes several hundreds of computer vision algorithms. Originally developed by Intel. The library is cross-platform and free for use under the open-source Apache 2 License. Starting with 2011, </w:t>
-      </w:r>
-      <w:proofErr w:type="spellStart"/>
-      <w:r>
-        <w:rPr>
-          <w:lang w:val="en-US"/>
-        </w:rPr>
-        <w:t>OpenCV</w:t>
-      </w:r>
-      <w:proofErr w:type="spellEnd"/>
-      <w:r>
-        <w:rPr>
-          <w:lang w:val="en-US"/>
-        </w:rPr>
-        <w:t xml:space="preserve"> features GPU acceleration for rea</w:t>
-      </w:r>
-      <w:r>
-        <w:rPr>
-          <w:lang w:val="en-US"/>
-        </w:rPr>
-        <w:t>l-time operations.</w:t>
-      </w:r>
-    </w:p>
-    <w:p>
-      <w:pPr>
-        <w:rPr>
-          <w:shd w:val="clear" w:color="auto" w:fill="FFFFFF"/>
-          <w:lang w:val="en-US"/>
-        </w:rPr>
-      </w:pPr>
-      <w:proofErr w:type="spellStart"/>
-      <w:r>
-        <w:rPr>
-          <w:b/>
-          <w:shd w:val="clear" w:color="auto" w:fill="FFFFFF"/>
-          <w:lang w:val="en-US"/>
-        </w:rPr>
-        <w:t>IMutils</w:t>
-      </w:r>
-      <w:proofErr w:type="spellEnd"/>
-      <w:r>
-        <w:rPr>
-          <w:shd w:val="clear" w:color="auto" w:fill="FFFFFF"/>
-          <w:lang w:val="en-US"/>
+        <w:pStyle w:val="5"/>
+        <w:rPr>
+          <w:lang w:val="en-US"/>
+        </w:rPr>
+      </w:pPr>
+      <w:r>
+        <w:rPr>
+          <w:lang w:val="en-US"/>
+        </w:rPr>
+        <w:t>Recognizing object on image using basic CV operators</w:t>
+      </w:r>
+    </w:p>
+    <w:p>
+      <w:pPr>
+        <w:rPr>
+          <w:lang w:val="en-US" w:eastAsia="ru-RU"/>
+        </w:rPr>
+      </w:pPr>
+      <w:r>
+        <w:rPr>
+          <w:lang w:val="en-US"/>
+        </w:rPr>
+        <w:t>First we read image</w:t>
+      </w:r>
+      <w:r>
+        <w:rPr>
+          <w:lang w:val="en-US"/>
+        </w:rPr>
+        <w:t xml:space="preserve"> (figure 1)</w:t>
+      </w:r>
+      <w:r>
+        <w:rPr>
+          <w:lang w:val="en-US"/>
+        </w:rPr>
+        <w:t xml:space="preserve"> from static file, convert it to grayscale and blur to get rid of high-</w:t>
+      </w:r>
+      <w:proofErr w:type="spellStart"/>
+      <w:r>
+        <w:rPr>
+          <w:lang w:val="en-US"/>
+        </w:rPr>
+        <w:t>frequenced</w:t>
+      </w:r>
+      <w:proofErr w:type="spellEnd"/>
+      <w:r>
+        <w:rPr>
+          <w:lang w:val="en-US"/>
+        </w:rPr>
+        <w:t xml:space="preserve"> noises</w:t>
+      </w:r>
+      <w:r>
+        <w:rPr>
+          <w:lang w:val="en-US"/>
+        </w:rPr>
+        <w:t xml:space="preserve"> (figure 2)</w:t>
+      </w:r>
+      <w:r>
+        <w:rPr>
+          <w:lang w:val="en-US"/>
+        </w:rPr>
+        <w:t>:</w:t>
+      </w:r>
+      <w:r>
+        <w:rPr>
+          <w:lang w:val="en-US" w:eastAsia="ru-RU"/>
         </w:rPr>
         <w:t xml:space="preserve"> </w:t>
       </w:r>
-      <w:r>
-        <w:rPr>
-          <w:shd w:val="clear" w:color="auto" w:fill="FFFFFF"/>
-          <w:lang w:val="en-US"/>
-        </w:rPr>
-        <w:t xml:space="preserve">is also required </w:t>
-      </w:r>
-      <w:r>
-        <w:rPr>
-          <w:shd w:val="clear" w:color="auto" w:fill="FFFFFF"/>
-          <w:lang w:val="en-US"/>
-        </w:rPr>
-        <w:t xml:space="preserve">to make basic image processing functions such as translation, rotation, resizing, </w:t>
-      </w:r>
-      <w:proofErr w:type="spellStart"/>
-      <w:r>
-        <w:rPr>
-          <w:shd w:val="clear" w:color="auto" w:fill="FFFFFF"/>
-          <w:lang w:val="en-US"/>
-        </w:rPr>
-        <w:t>skeletonization</w:t>
-      </w:r>
-      <w:proofErr w:type="spellEnd"/>
-      <w:r>
-        <w:rPr>
-          <w:shd w:val="clear" w:color="auto" w:fill="FFFFFF"/>
-          <w:lang w:val="en-US"/>
-        </w:rPr>
-        <w:t xml:space="preserve">, displaying </w:t>
-      </w:r>
-      <w:proofErr w:type="spellStart"/>
-      <w:r>
-        <w:rPr>
-          <w:shd w:val="clear" w:color="auto" w:fill="FFFFFF"/>
-          <w:lang w:val="en-US"/>
-        </w:rPr>
-        <w:t>Matplotlib</w:t>
-      </w:r>
-      <w:proofErr w:type="spellEnd"/>
-      <w:r>
-        <w:rPr>
-          <w:shd w:val="clear" w:color="auto" w:fill="FFFFFF"/>
-          <w:lang w:val="en-US"/>
-        </w:rPr>
-        <w:t xml:space="preserve"> images, so</w:t>
-      </w:r>
-      <w:r>
-        <w:rPr>
-          <w:shd w:val="clear" w:color="auto" w:fill="FFFFFF"/>
-          <w:lang w:val="en-US"/>
-        </w:rPr>
-        <w:t>rting contours, detecting edges</w:t>
-      </w:r>
-      <w:r>
-        <w:rPr>
-          <w:shd w:val="clear" w:color="auto" w:fill="FFFFFF"/>
-          <w:lang w:val="en-US"/>
-        </w:rPr>
-        <w:t xml:space="preserve"> </w:t>
-      </w:r>
-      <w:r>
-        <w:rPr>
-          <w:shd w:val="clear" w:color="auto" w:fill="FFFFFF"/>
-          <w:lang w:val="en-US"/>
-        </w:rPr>
-        <w:t>etc.</w:t>
-      </w:r>
-    </w:p>
-    <w:p>
-      <w:pPr>
-        <w:rPr>
-          <w:shd w:val="clear" w:color="auto" w:fill="FFFFFF"/>
-          <w:lang w:val="en-US"/>
-        </w:rPr>
-      </w:pPr>
-    </w:p>
-    <w:p>
-      <w:pPr>
-        <w:rPr>
-          <w:shd w:val="clear" w:color="auto" w:fill="FFFFFF"/>
-          <w:lang w:val="en-US"/>
-        </w:rPr>
-      </w:pPr>
-      <w:r>
-        <w:rPr>
-          <w:shd w:val="clear" w:color="auto" w:fill="FFFFFF"/>
-          <w:lang w:val="en-US"/>
+    </w:p>
+    <w:p>
+      <w:pPr>
+        <w:pStyle w:val="a4"/>
+      </w:pPr>
+      <w:r>
+        <w:t xml:space="preserve">gray = </w:t>
+      </w:r>
+      <w:proofErr w:type="spellStart"/>
+      <w:proofErr w:type="gramStart"/>
+      <w:r>
+        <w:t>cv.cvtColor</w:t>
+      </w:r>
+      <w:proofErr w:type="spellEnd"/>
+      <w:proofErr w:type="gramEnd"/>
+      <w:r>
+        <w:t>(image, cv.COLOR_BGR2GRAY)</w:t>
+      </w:r>
+    </w:p>
+    <w:p>
+      <w:pPr>
+        <w:pStyle w:val="a4"/>
+      </w:pPr>
+      <w:r>
+        <w:t xml:space="preserve">gray = </w:t>
+      </w:r>
+      <w:proofErr w:type="spellStart"/>
+      <w:proofErr w:type="gramStart"/>
+      <w:r>
+        <w:t>cv.GaussianBlur</w:t>
+      </w:r>
+      <w:proofErr w:type="spellEnd"/>
+      <w:proofErr w:type="gramEnd"/>
+      <w:r>
+        <w:t>(gray, (15, 15), 0)</w:t>
+      </w:r>
+    </w:p>
+    <w:p>
+      <w:pPr>
+        <w:pStyle w:val="a4"/>
+      </w:pPr>
+      <w:proofErr w:type="spellStart"/>
+      <w:r>
+        <w:t>cv.</w:t>
+      </w:r>
+      <w:proofErr w:type="gramStart"/>
+      <w:r>
+        <w:t>imwrite</w:t>
+      </w:r>
+      <w:proofErr w:type="spellEnd"/>
+      <w:r>
+        <w:t>(</w:t>
+      </w:r>
+      <w:proofErr w:type="gramEnd"/>
+      <w:r>
+        <w:t>"output/gray.jpg", gray)</w:t>
+      </w:r>
+    </w:p>
+    <w:p>
+      <w:pPr>
+        <w:pStyle w:val="a6"/>
+        <w:jc w:val="center"/>
+        <w:rPr>
+          <w:lang w:val="en-US"/>
+        </w:rPr>
+      </w:pPr>
+      <w:r>
+        <w:rPr>
+          <w:noProof/>
+          <w:lang w:eastAsia="ru-RU"/>
+        </w:rPr>
+        <w:drawing>
+          <wp:inline distT="0" distB="0" distL="0" distR="0">
+            <wp:extent cx="3909060" cy="4360107"/>
+            <wp:effectExtent l="0" t="0" r="0" b="2540"/>
+            <wp:docPr id="2" name="Рисунок 2" descr="photo"/>
+            <wp:cNvGraphicFramePr>
+              <a:graphicFrameLocks xmlns:a="http://schemas.openxmlformats.org/drawingml/2006/main" noChangeAspect="1"/>
+            </wp:cNvGraphicFramePr>
+            <a:graphic xmlns:a="http://schemas.openxmlformats.org/drawingml/2006/main">
+              <a:graphicData uri="http://schemas.openxmlformats.org/drawingml/2006/picture">
+                <pic:pic xmlns:pic="http://schemas.openxmlformats.org/drawingml/2006/picture">
+                  <pic:nvPicPr>
+                    <pic:cNvPr id="0" name="Picture 9" descr="photo"/>
+                    <pic:cNvPicPr>
+                      <a:picLocks noChangeAspect="1" noChangeArrowheads="1"/>
+                    </pic:cNvPicPr>
+                  </pic:nvPicPr>
+                  <pic:blipFill>
+                    <a:blip r:embed="rId6" cstate="print">
+                      <a:extLst>
+                        <a:ext uri="{28A0092B-C50C-407E-A947-70E740481C1C}">
+                          <a14:useLocalDpi xmlns:a14="http://schemas.microsoft.com/office/drawing/2010/main" val="0"/>
+                        </a:ext>
+                      </a:extLst>
+                    </a:blip>
+                    <a:srcRect/>
+                    <a:stretch>
+                      <a:fillRect/>
+                    </a:stretch>
+                  </pic:blipFill>
+                  <pic:spPr bwMode="auto">
+                    <a:xfrm>
+                      <a:off x="0" y="0"/>
+                      <a:ext cx="3926644" cy="4379720"/>
+                    </a:xfrm>
+                    <a:prstGeom prst="rect">
+                      <a:avLst/>
+                    </a:prstGeom>
+                    <a:noFill/>
+                    <a:ln>
+                      <a:noFill/>
+                    </a:ln>
+                  </pic:spPr>
+                </pic:pic>
+              </a:graphicData>
+            </a:graphic>
+          </wp:inline>
+        </w:drawing>
+      </w:r>
+    </w:p>
+    <w:p>
+      <w:pPr>
+        <w:pStyle w:val="a6"/>
+        <w:jc w:val="center"/>
+        <w:rPr>
+          <w:lang w:val="en-US"/>
+        </w:rPr>
+      </w:pPr>
+      <w:r>
+        <w:rPr>
+          <w:lang w:val="en-US"/>
+        </w:rPr>
+        <w:t xml:space="preserve">Figure </w:t>
+      </w:r>
+      <w:r>
+        <w:fldChar w:fldCharType="begin"/>
+      </w:r>
+      <w:r>
+        <w:rPr>
+          <w:lang w:val="en-US"/>
+        </w:rPr>
+        <w:instrText xml:space="preserve"> SEQ Figure \* ARABIC </w:instrText>
+      </w:r>
+      <w:r>
+        <w:fldChar w:fldCharType="separate"/>
+      </w:r>
+      <w:r>
+        <w:rPr>
+          <w:noProof/>
+          <w:lang w:val="en-US"/>
+        </w:rPr>
+        <w:t>1</w:t>
+      </w:r>
+      <w:r>
+        <w:fldChar w:fldCharType="end"/>
+      </w:r>
+      <w:r>
+        <w:rPr>
+          <w:lang w:val="en-US"/>
+        </w:rPr>
+        <w:t>. Original static image</w:t>
+      </w:r>
+    </w:p>
+    <w:p>
+      <w:pPr>
+        <w:keepNext/>
+      </w:pPr>
+      <w:r>
+        <w:rPr>
+          <w:noProof/>
+          <w:lang w:eastAsia="ru-RU"/>
         </w:rPr>
         <w:lastRenderedPageBreak/>
-        <w:t>All needed packages are installed with pip manager:</w:t>
-      </w:r>
-    </w:p>
-    <w:p>
-      <w:pPr>
-        <w:pStyle w:val="a4"/>
-      </w:pPr>
-      <w:r>
-        <w:t xml:space="preserve">pip install </w:t>
-      </w:r>
-      <w:proofErr w:type="spellStart"/>
-      <w:r>
-        <w:t>numpy</w:t>
-      </w:r>
-      <w:proofErr w:type="spellEnd"/>
-    </w:p>
-    <w:p>
-      <w:pPr>
-        <w:pStyle w:val="a4"/>
-      </w:pPr>
-      <w:r>
-        <w:t xml:space="preserve">pip install </w:t>
-      </w:r>
-      <w:proofErr w:type="spellStart"/>
-      <w:r>
-        <w:t>opencv</w:t>
-      </w:r>
-      <w:proofErr w:type="spellEnd"/>
-      <w:r>
-        <w:t>-python</w:t>
-      </w:r>
-    </w:p>
-    <w:p>
-      <w:pPr>
-        <w:pStyle w:val="a4"/>
-      </w:pPr>
-      <w:r>
-        <w:t xml:space="preserve">pip install </w:t>
-      </w:r>
-      <w:proofErr w:type="spellStart"/>
-      <w:r>
-        <w:t>imutils</w:t>
-      </w:r>
-      <w:proofErr w:type="spellEnd"/>
-    </w:p>
-    <w:p>
-      <w:pPr>
-        <w:rPr>
-          <w:lang w:val="en-US"/>
-        </w:rPr>
-      </w:pPr>
-    </w:p>
-    <w:p>
-      <w:pPr>
-        <w:pStyle w:val="3"/>
-        <w:rPr>
-          <w:lang w:val="en-US"/>
-        </w:rPr>
-      </w:pPr>
-      <w:r>
-        <w:rPr>
-          <w:lang w:val="en-US"/>
-        </w:rPr>
-        <w:t>Recognizing object on image using basic CV operators</w:t>
-      </w:r>
-    </w:p>
-    <w:p>
-      <w:pPr>
-        <w:keepNext/>
-      </w:pPr>
-      <w:r>
-        <w:rPr>
-          <w:lang w:val="en-US"/>
-        </w:rPr>
         <w:pict>
           <v:shapetype id="_x0000_t75" coordsize="21600,21600" o:spt="75" o:preferrelative="t" path="m@4@5l@4@11@9@11@9@5xe" filled="f" stroked="f">
             <v:stroke joinstyle="miter"/>
@@ -686,170 +919,7 @@
             <v:path o:extrusionok="f" gradientshapeok="t" o:connecttype="rect"/>
             <o:lock v:ext="edit" aspectratio="t"/>
           </v:shapetype>
-          <v:shape id="_x0000_i1025" type="#_x0000_t75" style="width:468pt;height:522pt">
-            <v:imagedata r:id="rId6" o:title="photo"/>
-          </v:shape>
-        </w:pict>
-      </w:r>
-    </w:p>
-    <w:p>
-      <w:pPr>
-        <w:pStyle w:val="a6"/>
-        <w:rPr>
-          <w:lang w:val="en-US"/>
-        </w:rPr>
-      </w:pPr>
-      <w:r>
-        <w:rPr>
-          <w:lang w:val="en-US"/>
-        </w:rPr>
-        <w:t xml:space="preserve">Figure </w:t>
-      </w:r>
-      <w:r>
-        <w:fldChar w:fldCharType="begin"/>
-      </w:r>
-      <w:r>
-        <w:rPr>
-          <w:lang w:val="en-US"/>
-        </w:rPr>
-        <w:instrText xml:space="preserve"> SEQ Figure \* ARABIC </w:instrText>
-      </w:r>
-      <w:r>
-        <w:fldChar w:fldCharType="separate"/>
-      </w:r>
-      <w:r>
-        <w:rPr>
-          <w:noProof/>
-          <w:lang w:val="en-US"/>
-        </w:rPr>
-        <w:t>1</w:t>
-      </w:r>
-      <w:r>
-        <w:fldChar w:fldCharType="end"/>
-      </w:r>
-      <w:r>
-        <w:rPr>
-          <w:lang w:val="en-US"/>
-        </w:rPr>
-        <w:t>. Original static image</w:t>
-      </w:r>
-      <w:bookmarkStart w:id="0" w:name="_GoBack"/>
-      <w:bookmarkEnd w:id="0"/>
-    </w:p>
-    <w:p>
-      <w:pPr>
-        <w:rPr>
-          <w:lang w:val="en-US" w:eastAsia="ru-RU"/>
-        </w:rPr>
-      </w:pPr>
-      <w:r>
-        <w:rPr>
-          <w:lang w:val="en-US"/>
-        </w:rPr>
-        <w:lastRenderedPageBreak/>
-        <w:t>First we read image from static file, convert it to grayscale and blur to get rid of high-</w:t>
-      </w:r>
-      <w:proofErr w:type="spellStart"/>
-      <w:r>
-        <w:rPr>
-          <w:lang w:val="en-US"/>
-        </w:rPr>
-        <w:t>frequenced</w:t>
-      </w:r>
-      <w:proofErr w:type="spellEnd"/>
-      <w:r>
-        <w:rPr>
-          <w:lang w:val="en-US"/>
-        </w:rPr>
-        <w:t xml:space="preserve"> noises</w:t>
-      </w:r>
-      <w:r>
-        <w:rPr>
-          <w:lang w:val="en-US"/>
-        </w:rPr>
-        <w:t xml:space="preserve"> (figure 2)</w:t>
-      </w:r>
-      <w:r>
-        <w:rPr>
-          <w:lang w:val="en-US"/>
-        </w:rPr>
-        <w:t>:</w:t>
-      </w:r>
-      <w:r>
-        <w:rPr>
-          <w:lang w:val="en-US" w:eastAsia="ru-RU"/>
-        </w:rPr>
-        <w:t xml:space="preserve"> </w:t>
-      </w:r>
-    </w:p>
-    <w:p>
-      <w:pPr>
-        <w:pStyle w:val="a4"/>
-      </w:pPr>
-      <w:r>
-        <w:t xml:space="preserve">gray = </w:t>
-      </w:r>
-      <w:proofErr w:type="spellStart"/>
-      <w:proofErr w:type="gramStart"/>
-      <w:r>
-        <w:t>cv.cvtColor</w:t>
-      </w:r>
-      <w:proofErr w:type="spellEnd"/>
-      <w:proofErr w:type="gramEnd"/>
-      <w:r>
-        <w:t>(image, cv.COLOR_BGR2GRAY)</w:t>
-      </w:r>
-    </w:p>
-    <w:p>
-      <w:pPr>
-        <w:pStyle w:val="a4"/>
-      </w:pPr>
-      <w:r>
-        <w:t xml:space="preserve">gray = </w:t>
-      </w:r>
-      <w:proofErr w:type="spellStart"/>
-      <w:proofErr w:type="gramStart"/>
-      <w:r>
-        <w:t>cv.GaussianBlur</w:t>
-      </w:r>
-      <w:proofErr w:type="spellEnd"/>
-      <w:proofErr w:type="gramEnd"/>
-      <w:r>
-        <w:t>(gray, (15, 15), 0)</w:t>
-      </w:r>
-    </w:p>
-    <w:p>
-      <w:pPr>
-        <w:pStyle w:val="a4"/>
-      </w:pPr>
-      <w:proofErr w:type="spellStart"/>
-      <w:r>
-        <w:t>cv.</w:t>
-      </w:r>
-      <w:proofErr w:type="gramStart"/>
-      <w:r>
-        <w:t>imwrite</w:t>
-      </w:r>
-      <w:proofErr w:type="spellEnd"/>
-      <w:r>
-        <w:t>(</w:t>
-      </w:r>
-      <w:proofErr w:type="gramEnd"/>
-      <w:r>
-        <w:t>"output/gray.jpg", gray)</w:t>
-      </w:r>
-    </w:p>
-    <w:p>
-      <w:pPr>
-        <w:keepNext/>
-      </w:pPr>
-      <w:r>
-        <w:rPr>
-          <w:noProof/>
-          <w:lang w:eastAsia="ru-RU"/>
-        </w:rPr>
-        <w:pict>
-          <v:shape id="_x0000_i1044" type="#_x0000_t75" style="width:467.4pt;height:521.4pt">
+          <v:shape id="_x0000_i1025" type="#_x0000_t75" style="width:467.4pt;height:521.4pt">
             <v:imagedata r:id="rId7" o:title="gray"/>
           </v:shape>
         </w:pict>
@@ -905,60 +975,52 @@
           <w:lang w:val="en-US" w:eastAsia="ru-RU"/>
         </w:rPr>
       </w:pPr>
-    </w:p>
-    <w:p>
-      <w:pPr>
+      <w:r>
         <w:rPr>
           <w:noProof/>
           <w:lang w:val="en-US" w:eastAsia="ru-RU"/>
         </w:rPr>
-      </w:pPr>
+        <w:t>Sobel operator (</w:t>
+      </w:r>
       <w:r>
         <w:rPr>
           <w:noProof/>
           <w:lang w:val="en-US" w:eastAsia="ru-RU"/>
         </w:rPr>
-        <w:lastRenderedPageBreak/>
-        <w:t>Sobel operator (</w:t>
+        <w:t>figure 3</w:t>
       </w:r>
       <w:r>
         <w:rPr>
           <w:noProof/>
           <w:lang w:val="en-US" w:eastAsia="ru-RU"/>
         </w:rPr>
-        <w:t>figure 3</w:t>
+        <w:t>) showed more recognizable edges than Laplace operator (</w:t>
       </w:r>
       <w:r>
         <w:rPr>
           <w:noProof/>
           <w:lang w:val="en-US" w:eastAsia="ru-RU"/>
         </w:rPr>
-        <w:t>) showed more recognizable edges than Laplace operator (</w:t>
+        <w:t>figure 4</w:t>
       </w:r>
       <w:r>
         <w:rPr>
           <w:noProof/>
           <w:lang w:val="en-US" w:eastAsia="ru-RU"/>
         </w:rPr>
-        <w:t>figure 4</w:t>
-      </w:r>
+        <w:t>).</w:t>
+      </w:r>
+    </w:p>
+    <w:p>
+      <w:pPr>
+        <w:keepNext/>
+      </w:pPr>
       <w:r>
         <w:rPr>
           <w:noProof/>
-          <w:lang w:val="en-US" w:eastAsia="ru-RU"/>
-        </w:rPr>
-        <w:t>).</w:t>
-      </w:r>
-    </w:p>
-    <w:p>
-      <w:pPr>
-        <w:keepNext/>
-      </w:pPr>
-      <w:r>
-        <w:rPr>
-          <w:noProof/>
-          <w:lang w:eastAsia="ru-RU"/>
-        </w:rPr>
+          <w:lang w:eastAsia="ru-RU"/>
+        </w:rPr>
+        <w:lastRenderedPageBreak/>
         <w:drawing>
           <wp:inline distT="0" distB="0" distL="0" distR="0">
             <wp:extent cx="5935980" cy="6621780"/>
@@ -1067,7 +1129,7 @@
         </w:rPr>
         <w:lastRenderedPageBreak/>
         <w:pict>
-          <v:shape id="_x0000_i1043" type="#_x0000_t75" style="width:467.4pt;height:521.4pt">
+          <v:shape id="_x0000_i1026" type="#_x0000_t75" style="width:467.4pt;height:521.4pt">
             <v:imagedata r:id="rId9" o:title="laplace"/>
           </v:shape>
         </w:pict>
@@ -1506,18 +1568,19 @@
           <w:lang w:val="en-US"/>
         </w:rPr>
       </w:pPr>
-      <w:proofErr w:type="spellStart"/>
-      <w:r>
-        <w:t>Figure</w:t>
-      </w:r>
-      <w:proofErr w:type="spellEnd"/>
-      <w:r>
-        <w:t xml:space="preserve"> </w:t>
+      <w:r>
+        <w:rPr>
+          <w:lang w:val="en-US"/>
+        </w:rPr>
+        <w:t xml:space="preserve">Figure </w:t>
       </w:r>
       <w:r>
         <w:fldChar w:fldCharType="begin"/>
       </w:r>
       <w:r>
+        <w:rPr>
+          <w:lang w:val="en-US"/>
+        </w:rPr>
         <w:instrText xml:space="preserve"> SEQ Figure \* ARABIC </w:instrText>
       </w:r>
       <w:r>
@@ -1526,6 +1589,7 @@
       <w:r>
         <w:rPr>
           <w:noProof/>
+          <w:lang w:val="en-US"/>
         </w:rPr>
         <w:t>6</w:t>
       </w:r>
@@ -2310,37 +2374,460 @@
           <w:lang w:val="en-US"/>
         </w:rPr>
       </w:pPr>
-      <w:proofErr w:type="spellStart"/>
-      <w:r>
-        <w:t>Figure</w:t>
-      </w:r>
-      <w:proofErr w:type="spellEnd"/>
-      <w:r>
+      <w:r>
+        <w:rPr>
+          <w:lang w:val="en-US"/>
+        </w:rPr>
+        <w:t xml:space="preserve">Figure </w:t>
+      </w:r>
+      <w:r>
+        <w:fldChar w:fldCharType="begin"/>
+      </w:r>
+      <w:r>
+        <w:rPr>
+          <w:lang w:val="en-US"/>
+        </w:rPr>
+        <w:instrText xml:space="preserve"> SEQ Figure \* ARABIC </w:instrText>
+      </w:r>
+      <w:r>
+        <w:fldChar w:fldCharType="separate"/>
+      </w:r>
+      <w:r>
+        <w:rPr>
+          <w:noProof/>
+          <w:lang w:val="en-US"/>
+        </w:rPr>
+        <w:t>7</w:t>
+      </w:r>
+      <w:r>
+        <w:fldChar w:fldCharType="end"/>
+      </w:r>
+      <w:r>
+        <w:rPr>
+          <w:lang w:val="en-US"/>
+        </w:rPr>
+        <w:t>. Output image</w:t>
+      </w:r>
+    </w:p>
+    <w:p>
+      <w:pPr>
+        <w:jc w:val="left"/>
+        <w:rPr>
+          <w:lang w:val="en-US"/>
+        </w:rPr>
+      </w:pPr>
+      <w:r>
+        <w:rPr>
+          <w:lang w:val="en-US"/>
+        </w:rPr>
+        <w:t xml:space="preserve">Video stream from web-camera is handled with </w:t>
+      </w:r>
+      <w:proofErr w:type="spellStart"/>
+      <w:r>
+        <w:rPr>
+          <w:lang w:val="en-US"/>
+        </w:rPr>
+        <w:t>OpenCV’s</w:t>
+      </w:r>
+      <w:proofErr w:type="spellEnd"/>
+      <w:r>
+        <w:rPr>
+          <w:lang w:val="en-US"/>
+        </w:rPr>
         <w:t xml:space="preserve"> </w:t>
       </w:r>
-      <w:r>
-        <w:fldChar w:fldCharType="begin"/>
-      </w:r>
-      <w:r>
-        <w:instrText xml:space="preserve"> SEQ Figure \* ARABIC </w:instrText>
-      </w:r>
-      <w:r>
-        <w:fldChar w:fldCharType="separate"/>
-      </w:r>
+      <w:proofErr w:type="spellStart"/>
+      <w:r>
+        <w:rPr>
+          <w:lang w:val="en-US"/>
+        </w:rPr>
+        <w:t>VideoCapture</w:t>
+      </w:r>
+      <w:proofErr w:type="spellEnd"/>
+      <w:r>
+        <w:rPr>
+          <w:lang w:val="en-US"/>
+        </w:rPr>
+        <w:t xml:space="preserve"> function:</w:t>
+      </w:r>
+    </w:p>
+    <w:p>
+      <w:pPr>
+        <w:pStyle w:val="a4"/>
+      </w:pPr>
+      <w:r>
+        <w:t>cap = </w:t>
+      </w:r>
+      <w:proofErr w:type="spellStart"/>
+      <w:proofErr w:type="gramStart"/>
+      <w:r>
+        <w:t>cv.VideoCapture</w:t>
+      </w:r>
+      <w:proofErr w:type="spellEnd"/>
+      <w:proofErr w:type="gramEnd"/>
+      <w:r>
+        <w:t>(0)</w:t>
+      </w:r>
+    </w:p>
+    <w:p>
+      <w:pPr>
+        <w:pStyle w:val="a4"/>
+      </w:pPr>
+      <w:r>
+        <w:t>while True:</w:t>
+      </w:r>
+    </w:p>
+    <w:p>
+      <w:pPr>
+        <w:pStyle w:val="a4"/>
+      </w:pPr>
+      <w:r>
+        <w:t>    ret, image = </w:t>
+      </w:r>
+      <w:proofErr w:type="spellStart"/>
+      <w:proofErr w:type="gramStart"/>
+      <w:r>
+        <w:t>cap.read</w:t>
+      </w:r>
+      <w:proofErr w:type="spellEnd"/>
+      <w:proofErr w:type="gramEnd"/>
+      <w:r>
+        <w:t>()</w:t>
+      </w:r>
+    </w:p>
+    <w:p>
+      <w:pPr>
+        <w:jc w:val="left"/>
+        <w:rPr>
+          <w:lang w:val="en-US"/>
+        </w:rPr>
+      </w:pPr>
+      <w:r>
+        <w:rPr>
+          <w:lang w:val="en-US"/>
+        </w:rPr>
+        <w:t xml:space="preserve">Quality of detection is worse for dynamic video-stream </w:t>
+      </w:r>
+      <w:r>
+        <w:rPr>
+          <w:lang w:val="en-US"/>
+        </w:rPr>
+        <w:softHyphen/>
+        <w:t>– redundant objects are being recognized and indicated (figure 8).</w:t>
+      </w:r>
+    </w:p>
+    <w:p>
+      <w:pPr>
+        <w:keepNext/>
+        <w:jc w:val="left"/>
+      </w:pPr>
       <w:r>
         <w:rPr>
           <w:noProof/>
-        </w:rPr>
-        <w:t>7</w:t>
-      </w:r>
-      <w:r>
-        <w:fldChar w:fldCharType="end"/>
-      </w:r>
-      <w:r>
-        <w:rPr>
-          <w:lang w:val="en-US"/>
-        </w:rPr>
-        <w:t>. Output image</w:t>
+          <w:lang w:eastAsia="ru-RU"/>
+        </w:rPr>
+        <w:lastRenderedPageBreak/>
+        <w:drawing>
+          <wp:inline distT="0" distB="0" distL="0" distR="0">
+            <wp:extent cx="5935980" cy="3596640"/>
+            <wp:effectExtent l="0" t="0" r="7620" b="3810"/>
+            <wp:docPr id="1" name="Рисунок 1"/>
+            <wp:cNvGraphicFramePr>
+              <a:graphicFrameLocks xmlns:a="http://schemas.openxmlformats.org/drawingml/2006/main" noChangeAspect="1"/>
+            </wp:cNvGraphicFramePr>
+            <a:graphic xmlns:a="http://schemas.openxmlformats.org/drawingml/2006/main">
+              <a:graphicData uri="http://schemas.openxmlformats.org/drawingml/2006/picture">
+                <pic:pic xmlns:pic="http://schemas.openxmlformats.org/drawingml/2006/picture">
+                  <pic:nvPicPr>
+                    <pic:cNvPr id="0" name="Picture 3"/>
+                    <pic:cNvPicPr>
+                      <a:picLocks noChangeAspect="1" noChangeArrowheads="1"/>
+                    </pic:cNvPicPr>
+                  </pic:nvPicPr>
+                  <pic:blipFill>
+                    <a:blip r:embed="rId13">
+                      <a:extLst>
+                        <a:ext uri="{28A0092B-C50C-407E-A947-70E740481C1C}">
+                          <a14:useLocalDpi xmlns:a14="http://schemas.microsoft.com/office/drawing/2010/main" val="0"/>
+                        </a:ext>
+                      </a:extLst>
+                    </a:blip>
+                    <a:srcRect/>
+                    <a:stretch>
+                      <a:fillRect/>
+                    </a:stretch>
+                  </pic:blipFill>
+                  <pic:spPr bwMode="auto">
+                    <a:xfrm>
+                      <a:off x="0" y="0"/>
+                      <a:ext cx="5935980" cy="3596640"/>
+                    </a:xfrm>
+                    <a:prstGeom prst="rect">
+                      <a:avLst/>
+                    </a:prstGeom>
+                    <a:noFill/>
+                    <a:ln>
+                      <a:noFill/>
+                    </a:ln>
+                  </pic:spPr>
+                </pic:pic>
+              </a:graphicData>
+            </a:graphic>
+          </wp:inline>
+        </w:drawing>
+      </w:r>
+    </w:p>
+    <w:p>
+      <w:pPr>
+        <w:pStyle w:val="a6"/>
+        <w:jc w:val="left"/>
+        <w:rPr>
+          <w:lang w:val="en-US"/>
+        </w:rPr>
+      </w:pPr>
+      <w:r>
+        <w:rPr>
+          <w:lang w:val="en-US"/>
+        </w:rPr>
+        <w:t>Figure 8. Web-camera output image proce</w:t>
+      </w:r>
+      <w:bookmarkStart w:id="0" w:name="_GoBack"/>
+      <w:bookmarkEnd w:id="0"/>
+      <w:r>
+        <w:rPr>
+          <w:lang w:val="en-US"/>
+        </w:rPr>
+        <w:t>ssed</w:t>
+      </w:r>
+    </w:p>
+    <w:p>
+      <w:pPr>
+        <w:jc w:val="left"/>
+        <w:rPr>
+          <w:rFonts w:eastAsiaTheme="majorEastAsia" w:cstheme="majorBidi"/>
+          <w:b/>
+          <w:color w:val="1F4D78" w:themeColor="accent1" w:themeShade="7F"/>
+          <w:szCs w:val="24"/>
+          <w:lang w:val="en-US"/>
+        </w:rPr>
+      </w:pPr>
+      <w:r>
+        <w:rPr>
+          <w:lang w:val="en-US"/>
+        </w:rPr>
+        <w:br w:type="page"/>
+      </w:r>
+    </w:p>
+    <w:p>
+      <w:pPr>
+        <w:pStyle w:val="3"/>
+        <w:rPr>
+          <w:lang w:val="en-US"/>
+        </w:rPr>
+      </w:pPr>
+      <w:r>
+        <w:rPr>
+          <w:lang w:val="en-US"/>
+        </w:rPr>
+        <w:lastRenderedPageBreak/>
+        <w:t>Task 2</w:t>
+      </w:r>
+    </w:p>
+    <w:p>
+      <w:pPr>
+        <w:rPr>
+          <w:lang w:val="en-US"/>
+        </w:rPr>
+      </w:pPr>
+      <w:r>
+        <w:rPr>
+          <w:lang w:val="en-US"/>
+        </w:rPr>
+        <w:t>Dynamically detect</w:t>
+      </w:r>
+      <w:r>
+        <w:rPr>
+          <w:lang w:val="en-US"/>
+        </w:rPr>
+        <w:t xml:space="preserve"> </w:t>
+      </w:r>
+      <w:r>
+        <w:rPr>
+          <w:lang w:val="en-US"/>
+        </w:rPr>
+        <w:t>the</w:t>
+      </w:r>
+      <w:r>
+        <w:rPr>
+          <w:lang w:val="en-US"/>
+        </w:rPr>
+        <w:t xml:space="preserve"> </w:t>
+      </w:r>
+      <w:r>
+        <w:rPr>
+          <w:lang w:val="en-US"/>
+        </w:rPr>
+        <w:t>appearance of some object</w:t>
+      </w:r>
+      <w:r>
+        <w:rPr>
+          <w:lang w:val="en-US"/>
+        </w:rPr>
+        <w:t xml:space="preserve"> </w:t>
+      </w:r>
+      <w:r>
+        <w:rPr>
+          <w:lang w:val="en-US"/>
+        </w:rPr>
+        <w:t xml:space="preserve">based on </w:t>
+      </w:r>
+      <w:r>
+        <w:rPr>
+          <w:lang w:val="en-US"/>
+        </w:rPr>
+        <w:t>image of its outline</w:t>
+      </w:r>
+      <w:r>
+        <w:rPr>
+          <w:lang w:val="en-US"/>
+        </w:rPr>
+        <w:t xml:space="preserve">. </w:t>
+      </w:r>
+      <w:r>
+        <w:rPr>
+          <w:lang w:val="en-US"/>
+        </w:rPr>
+        <w:t>Find location of a detail using its flat vector image</w:t>
+      </w:r>
+      <w:r>
+        <w:rPr>
+          <w:lang w:val="en-US"/>
+        </w:rPr>
+        <w:t>.</w:t>
+      </w:r>
+    </w:p>
+    <w:p>
+      <w:pPr>
+        <w:rPr>
+          <w:lang w:val="en-US"/>
+        </w:rPr>
+      </w:pPr>
+    </w:p>
+    <w:p>
+      <w:pPr>
+        <w:rPr>
+          <w:lang w:val="en-US"/>
+        </w:rPr>
+      </w:pPr>
+      <w:r>
+        <w:rPr>
+          <w:lang w:val="en-US"/>
+        </w:rPr>
+        <w:t xml:space="preserve">To solve the </w:t>
+      </w:r>
+      <w:proofErr w:type="gramStart"/>
+      <w:r>
+        <w:rPr>
+          <w:lang w:val="en-US"/>
+        </w:rPr>
+        <w:t>problem</w:t>
+      </w:r>
+      <w:proofErr w:type="gramEnd"/>
+      <w:r>
+        <w:rPr>
+          <w:lang w:val="en-US"/>
+        </w:rPr>
+        <w:t xml:space="preserve"> the following approach is proposed:</w:t>
+      </w:r>
+    </w:p>
+    <w:p>
+      <w:pPr>
+        <w:pStyle w:val="a3"/>
+        <w:numPr>
+          <w:ilvl w:val="0"/>
+          <w:numId w:val="4"/>
+        </w:numPr>
+        <w:rPr>
+          <w:lang w:val="en-US"/>
+        </w:rPr>
+      </w:pPr>
+      <w:r>
+        <w:rPr>
+          <w:lang w:val="en-US"/>
+        </w:rPr>
+        <w:t xml:space="preserve">Recognize </w:t>
+      </w:r>
+      <w:r>
+        <w:rPr>
+          <w:lang w:val="en-US"/>
+        </w:rPr>
+        <w:t>contours on input image</w:t>
+      </w:r>
+      <w:r>
+        <w:rPr>
+          <w:lang w:val="en-US"/>
+        </w:rPr>
+        <w:t xml:space="preserve"> using basic library operators</w:t>
+      </w:r>
+    </w:p>
+    <w:p>
+      <w:pPr>
+        <w:pStyle w:val="a3"/>
+        <w:numPr>
+          <w:ilvl w:val="0"/>
+          <w:numId w:val="4"/>
+        </w:numPr>
+        <w:rPr>
+          <w:lang w:val="en-US"/>
+        </w:rPr>
+      </w:pPr>
+      <w:r>
+        <w:rPr>
+          <w:lang w:val="en-US"/>
+        </w:rPr>
+        <w:t>Convert vector image of detail to a bitmap</w:t>
+      </w:r>
+    </w:p>
+    <w:p>
+      <w:pPr>
+        <w:pStyle w:val="a3"/>
+        <w:numPr>
+          <w:ilvl w:val="0"/>
+          <w:numId w:val="4"/>
+        </w:numPr>
+        <w:rPr>
+          <w:lang w:val="en-US"/>
+        </w:rPr>
+      </w:pPr>
+      <w:r>
+        <w:rPr>
+          <w:lang w:val="en-US"/>
+        </w:rPr>
+        <w:t>Detect contours with the strongest matching with the detail’s bitmap</w:t>
+      </w:r>
+    </w:p>
+    <w:p>
+      <w:pPr>
+        <w:pStyle w:val="a3"/>
+        <w:numPr>
+          <w:ilvl w:val="0"/>
+          <w:numId w:val="4"/>
+        </w:numPr>
+        <w:rPr>
+          <w:lang w:val="en-US"/>
+        </w:rPr>
+      </w:pPr>
+      <w:r>
+        <w:rPr>
+          <w:lang w:val="en-US"/>
+        </w:rPr>
+        <w:t xml:space="preserve">Create graphical output indicating </w:t>
+      </w:r>
+      <w:r>
+        <w:rPr>
+          <w:lang w:val="en-US"/>
+        </w:rPr>
+        <w:t>found matchings</w:t>
       </w:r>
     </w:p>
     <w:p>
@@ -2363,10 +2850,10 @@
 <file path=word/numbering.xml><?xml version="1.0" encoding="utf-8"?>
 <w:numbering xmlns:wpc="http://schemas.microsoft.com/office/word/2010/wordprocessingCanvas" xmlns:cx="http://schemas.microsoft.com/office/drawing/2014/chartex" xmlns:mc="http://schemas.openxmlformats.org/markup-compatibility/2006" xmlns:o="urn:schemas-microsoft-com:office:office" xmlns:r="http://schemas.openxmlformats.org/officeDocument/2006/relationships" xmlns:m="http://schemas.openxmlformats.org/officeDocument/2006/math" xmlns:v="urn:schemas-microsoft-com:vml" xmlns:wp14="http://schemas.microsoft.com/office/word/2010/wordprocessingDrawing" xmlns:wp="http://schemas.openxmlformats.org/drawingml/2006/wordprocessingDrawing" xmlns:w10="urn:schemas-microsoft-com:office:word" xmlns:w="http://schemas.openxmlformats.org/wordprocessingml/2006/main" xmlns:w14="http://schemas.microsoft.com/office/word/2010/wordml" xmlns:w15="http://schemas.microsoft.com/office/word/2012/wordml" xmlns:w16se="http://schemas.microsoft.com/office/word/2015/wordml/symex" xmlns:wpg="http://schemas.microsoft.com/office/word/2010/wordprocessingGroup" xmlns:wpi="http://schemas.microsoft.com/office/word/2010/wordprocessingInk" xmlns:wne="http://schemas.microsoft.com/office/word/2006/wordml" xmlns:wps="http://schemas.microsoft.com/office/word/2010/wordprocessingShape" mc:Ignorable="w14 w15 w16se wp14">
   <w:abstractNum w:abstractNumId="0" w15:restartNumberingAfterBreak="0">
-    <w:nsid w:val="3CDA3D8A"/>
+    <w:nsid w:val="318205F6"/>
     <w:multiLevelType w:val="hybridMultilevel"/>
-    <w:tmpl w:val="FCEA3792"/>
-    <w:lvl w:ilvl="0" w:tplc="0419000F">
+    <w:tmpl w:val="3E3A9984"/>
+    <w:lvl w:ilvl="0" w:tplc="FD72AEE0">
       <w:start w:val="1"/>
       <w:numFmt w:val="decimal"/>
       <w:lvlText w:val="%1."/>
@@ -2452,6 +2939,95 @@
     </w:lvl>
   </w:abstractNum>
   <w:abstractNum w:abstractNumId="1" w15:restartNumberingAfterBreak="0">
+    <w:nsid w:val="3CDA3D8A"/>
+    <w:multiLevelType w:val="hybridMultilevel"/>
+    <w:tmpl w:val="FCEA3792"/>
+    <w:lvl w:ilvl="0" w:tplc="0419000F">
+      <w:start w:val="1"/>
+      <w:numFmt w:val="decimal"/>
+      <w:lvlText w:val="%1."/>
+      <w:lvlJc w:val="left"/>
+      <w:pPr>
+        <w:ind w:left="720" w:hanging="360"/>
+      </w:pPr>
+      <w:rPr>
+        <w:rFonts w:hint="default"/>
+      </w:rPr>
+    </w:lvl>
+    <w:lvl w:ilvl="1" w:tplc="04190019" w:tentative="1">
+      <w:start w:val="1"/>
+      <w:numFmt w:val="lowerLetter"/>
+      <w:lvlText w:val="%2."/>
+      <w:lvlJc w:val="left"/>
+      <w:pPr>
+        <w:ind w:left="1440" w:hanging="360"/>
+      </w:pPr>
+    </w:lvl>
+    <w:lvl w:ilvl="2" w:tplc="0419001B" w:tentative="1">
+      <w:start w:val="1"/>
+      <w:numFmt w:val="lowerRoman"/>
+      <w:lvlText w:val="%3."/>
+      <w:lvlJc w:val="right"/>
+      <w:pPr>
+        <w:ind w:left="2160" w:hanging="180"/>
+      </w:pPr>
+    </w:lvl>
+    <w:lvl w:ilvl="3" w:tplc="0419000F" w:tentative="1">
+      <w:start w:val="1"/>
+      <w:numFmt w:val="decimal"/>
+      <w:lvlText w:val="%4."/>
+      <w:lvlJc w:val="left"/>
+      <w:pPr>
+        <w:ind w:left="2880" w:hanging="360"/>
+      </w:pPr>
+    </w:lvl>
+    <w:lvl w:ilvl="4" w:tplc="04190019" w:tentative="1">
+      <w:start w:val="1"/>
+      <w:numFmt w:val="lowerLetter"/>
+      <w:lvlText w:val="%5."/>
+      <w:lvlJc w:val="left"/>
+      <w:pPr>
+        <w:ind w:left="3600" w:hanging="360"/>
+      </w:pPr>
+    </w:lvl>
+    <w:lvl w:ilvl="5" w:tplc="0419001B" w:tentative="1">
+      <w:start w:val="1"/>
+      <w:numFmt w:val="lowerRoman"/>
+      <w:lvlText w:val="%6."/>
+      <w:lvlJc w:val="right"/>
+      <w:pPr>
+        <w:ind w:left="4320" w:hanging="180"/>
+      </w:pPr>
+    </w:lvl>
+    <w:lvl w:ilvl="6" w:tplc="0419000F" w:tentative="1">
+      <w:start w:val="1"/>
+      <w:numFmt w:val="decimal"/>
+      <w:lvlText w:val="%7."/>
+      <w:lvlJc w:val="left"/>
+      <w:pPr>
+        <w:ind w:left="5040" w:hanging="360"/>
+      </w:pPr>
+    </w:lvl>
+    <w:lvl w:ilvl="7" w:tplc="04190019" w:tentative="1">
+      <w:start w:val="1"/>
+      <w:numFmt w:val="lowerLetter"/>
+      <w:lvlText w:val="%8."/>
+      <w:lvlJc w:val="left"/>
+      <w:pPr>
+        <w:ind w:left="5760" w:hanging="360"/>
+      </w:pPr>
+    </w:lvl>
+    <w:lvl w:ilvl="8" w:tplc="0419001B" w:tentative="1">
+      <w:start w:val="1"/>
+      <w:numFmt w:val="lowerRoman"/>
+      <w:lvlText w:val="%9."/>
+      <w:lvlJc w:val="right"/>
+      <w:pPr>
+        <w:ind w:left="6480" w:hanging="180"/>
+      </w:pPr>
+    </w:lvl>
+  </w:abstractNum>
+  <w:abstractNum w:abstractNumId="2" w15:restartNumberingAfterBreak="0">
     <w:nsid w:val="3F2954B7"/>
     <w:multiLevelType w:val="hybridMultilevel"/>
     <w:tmpl w:val="CFD249EC"/>
@@ -2564,7 +3140,7 @@
       </w:rPr>
     </w:lvl>
   </w:abstractNum>
-  <w:abstractNum w:abstractNumId="2" w15:restartNumberingAfterBreak="0">
+  <w:abstractNum w:abstractNumId="3" w15:restartNumberingAfterBreak="0">
     <w:nsid w:val="5F244579"/>
     <w:multiLevelType w:val="hybridMultilevel"/>
     <w:tmpl w:val="3E3A9984"/>
@@ -2654,12 +3230,15 @@
     </w:lvl>
   </w:abstractNum>
   <w:num w:numId="1">
+    <w:abstractNumId w:val="2"/>
+  </w:num>
+  <w:num w:numId="2">
+    <w:abstractNumId w:val="3"/>
+  </w:num>
+  <w:num w:numId="3">
     <w:abstractNumId w:val="1"/>
   </w:num>
-  <w:num w:numId="2">
-    <w:abstractNumId w:val="2"/>
-  </w:num>
-  <w:num w:numId="3">
+  <w:num w:numId="4">
     <w:abstractNumId w:val="0"/>
   </w:num>
 </w:numbering>
@@ -3111,6 +3690,48 @@
       <w:szCs w:val="24"/>
     </w:rPr>
   </w:style>
+  <w:style w:type="paragraph" w:styleId="4">
+    <w:name w:val="heading 4"/>
+    <w:basedOn w:val="a"/>
+    <w:next w:val="a"/>
+    <w:link w:val="40"/>
+    <w:uiPriority w:val="9"/>
+    <w:unhideWhenUsed/>
+    <w:qFormat/>
+    <w:rsid w:val="008E7278"/>
+    <w:pPr>
+      <w:keepNext/>
+      <w:keepLines/>
+      <w:spacing w:before="40" w:after="0"/>
+      <w:outlineLvl w:val="3"/>
+    </w:pPr>
+    <w:rPr>
+      <w:rFonts w:asciiTheme="majorHAnsi" w:eastAsiaTheme="majorEastAsia" w:hAnsiTheme="majorHAnsi" w:cstheme="majorBidi"/>
+      <w:i/>
+      <w:iCs/>
+      <w:color w:val="2E74B5" w:themeColor="accent1" w:themeShade="BF"/>
+    </w:rPr>
+  </w:style>
+  <w:style w:type="paragraph" w:styleId="5">
+    <w:name w:val="heading 5"/>
+    <w:basedOn w:val="a"/>
+    <w:next w:val="a"/>
+    <w:link w:val="50"/>
+    <w:uiPriority w:val="9"/>
+    <w:unhideWhenUsed/>
+    <w:qFormat/>
+    <w:rsid w:val="008E7278"/>
+    <w:pPr>
+      <w:keepNext/>
+      <w:keepLines/>
+      <w:spacing w:before="40" w:after="0"/>
+      <w:outlineLvl w:val="4"/>
+    </w:pPr>
+    <w:rPr>
+      <w:rFonts w:asciiTheme="majorHAnsi" w:eastAsiaTheme="majorEastAsia" w:hAnsiTheme="majorHAnsi" w:cstheme="majorBidi"/>
+      <w:color w:val="2E74B5" w:themeColor="accent1" w:themeShade="BF"/>
+    </w:rPr>
+  </w:style>
   <w:style w:type="character" w:default="1" w:styleId="a0">
     <w:name w:val="Default Paragraph Font"/>
     <w:uiPriority w:val="1"/>
@@ -3229,6 +3850,32 @@
       <w:color w:val="44546A" w:themeColor="text2"/>
       <w:sz w:val="24"/>
       <w:szCs w:val="18"/>
+    </w:rPr>
+  </w:style>
+  <w:style w:type="character" w:customStyle="1" w:styleId="40">
+    <w:name w:val="Заголовок 4 Знак"/>
+    <w:basedOn w:val="a0"/>
+    <w:link w:val="4"/>
+    <w:uiPriority w:val="9"/>
+    <w:rsid w:val="008E7278"/>
+    <w:rPr>
+      <w:rFonts w:asciiTheme="majorHAnsi" w:eastAsiaTheme="majorEastAsia" w:hAnsiTheme="majorHAnsi" w:cstheme="majorBidi"/>
+      <w:i/>
+      <w:iCs/>
+      <w:color w:val="2E74B5" w:themeColor="accent1" w:themeShade="BF"/>
+      <w:sz w:val="28"/>
+    </w:rPr>
+  </w:style>
+  <w:style w:type="character" w:customStyle="1" w:styleId="50">
+    <w:name w:val="Заголовок 5 Знак"/>
+    <w:basedOn w:val="a0"/>
+    <w:link w:val="5"/>
+    <w:uiPriority w:val="9"/>
+    <w:rsid w:val="008E7278"/>
+    <w:rPr>
+      <w:rFonts w:asciiTheme="majorHAnsi" w:eastAsiaTheme="majorEastAsia" w:hAnsiTheme="majorHAnsi" w:cstheme="majorBidi"/>
+      <w:color w:val="2E74B5" w:themeColor="accent1" w:themeShade="BF"/>
+      <w:sz w:val="28"/>
     </w:rPr>
   </w:style>
 </w:styles>
@@ -3500,7 +4147,7 @@
 </file>
 
 <file path=customXml/itemProps1.xml><?xml version="1.0" encoding="utf-8"?>
-<ds:datastoreItem xmlns:ds="http://schemas.openxmlformats.org/officeDocument/2006/customXml" ds:itemID="{B67AE6A7-EA6D-4A25-BB2F-F8FD4A125C8F}">
+<ds:datastoreItem xmlns:ds="http://schemas.openxmlformats.org/officeDocument/2006/customXml" ds:itemID="{8415F99C-AE3F-42C5-B7F8-9F4FB8918A5F}">
   <ds:schemaRefs>
     <ds:schemaRef ds:uri="http://schemas.openxmlformats.org/officeDocument/2006/bibliography"/>
   </ds:schemaRefs>

</xml_diff>